<commit_message>
fichier JS modifié pour mieux paramétrer l'initialisation du LMS et la communication avec le LMS. Les fonctionnalités compteur de cliques et durée de la session fonctionnent à présent sur SCORMcloud
</commit_message>
<xml_diff>
--- a/captures_écran.docx
+++ b/captures_écran.docx
@@ -8,28 +8,7 @@
         <w:jc w:val="center"/>
       </w:pPr>
       <w:r>
-        <w:t xml:space="preserve">Fonctionnement de la formation sur </w:t>
-      </w:r>
-      <w:proofErr w:type="spellStart"/>
-      <w:r>
-        <w:t>Scorm</w:t>
-      </w:r>
-      <w:proofErr w:type="spellEnd"/>
-      <w:r>
-        <w:t xml:space="preserve"> Cloud</w:t>
-      </w:r>
-    </w:p>
-    <w:p>
-      <w:r>
-        <w:t>Lien vers la formation sur Storm Cloud</w:t>
-      </w:r>
-      <w:r>
-        <w:t> :</w:t>
-      </w:r>
-    </w:p>
-    <w:p>
-      <w:r>
-        <w:t>https://app.cloud.scorm.com/sc/InvitationConfirmEmail?publicInvitationId=011132aa-75d7-43e8-8f66-dc1945f5e915</w:t>
+        <w:t>Fonctionnement de la formation sur Scorm Cloud</w:t>
       </w:r>
     </w:p>
     <w:p>
@@ -37,24 +16,114 @@
         <w:pStyle w:val="Titre2"/>
       </w:pPr>
       <w:r>
+        <w:t>Lien vers la formation sur Storm Cloud</w:t>
+      </w:r>
+      <w:r>
+        <w:t> :</w:t>
+      </w:r>
+    </w:p>
+    <w:p>
+      <w:r>
+        <w:t>https://app.cloud.scorm.com/sc/InvitationConfirmEmail?publicInvitationId=c27daa1d-ed4f-4a7f-acf5-0216a006a461</w:t>
+      </w:r>
+    </w:p>
+    <w:p/>
+    <w:p>
+      <w:pPr>
+        <w:pStyle w:val="Titre2"/>
+      </w:pPr>
+      <w:r>
         <w:t xml:space="preserve">Affichage de la formation sur </w:t>
       </w:r>
-      <w:proofErr w:type="spellStart"/>
-      <w:r>
-        <w:t>storm</w:t>
-      </w:r>
-      <w:proofErr w:type="spellEnd"/>
-      <w:r>
-        <w:t xml:space="preserve"> cloud</w:t>
-      </w:r>
-    </w:p>
-    <w:p>
-      <w:r>
+      <w:r>
+        <w:t>S</w:t>
+      </w:r>
+      <w:r>
+        <w:t>tormcloud</w:t>
+      </w:r>
+      <w:r>
+        <w:t xml:space="preserve"> </w:t>
+      </w:r>
+    </w:p>
+    <w:p>
+      <w:r>
+        <w:t>La formation est constituée en 3 parties :</w:t>
+      </w:r>
+    </w:p>
+    <w:p>
+      <w:pPr>
+        <w:pStyle w:val="Paragraphedeliste"/>
+        <w:numPr>
+          <w:ilvl w:val="0"/>
+          <w:numId w:val="1"/>
+        </w:numPr>
+      </w:pPr>
+      <w:r>
+        <w:t>Contenu en distanciel asynchrone à faire seule</w:t>
+      </w:r>
+    </w:p>
+    <w:p>
+      <w:pPr>
+        <w:pStyle w:val="Paragraphedeliste"/>
+        <w:numPr>
+          <w:ilvl w:val="0"/>
+          <w:numId w:val="1"/>
+        </w:numPr>
+      </w:pPr>
+      <w:r>
+        <w:t>Le cœur de la formation vu en présentiel, la présentation « avoir la bosse des maths</w:t>
+      </w:r>
+      <w:r>
+        <w:t> »</w:t>
+      </w:r>
+      <w:r>
+        <w:t xml:space="preserve"> </w:t>
+      </w:r>
+      <w:r>
+        <w:t xml:space="preserve">vue lors du cours </w:t>
+      </w:r>
+      <w:r>
+        <w:t xml:space="preserve">est disponible sur le LMS. </w:t>
+      </w:r>
+    </w:p>
+    <w:p>
+      <w:pPr>
+        <w:pStyle w:val="Paragraphedeliste"/>
+        <w:numPr>
+          <w:ilvl w:val="0"/>
+          <w:numId w:val="1"/>
+        </w:numPr>
+      </w:pPr>
+      <w:r>
+        <w:t>Contenu en distanciel asynchrone pour pratiquer</w:t>
+      </w:r>
+    </w:p>
+    <w:p>
+      <w:r>
+        <w:t>(voir le détail de la formation dans le storyboard</w:t>
+      </w:r>
+      <w:r>
+        <w:t xml:space="preserve"> qui sera ajouté prochainement</w:t>
+      </w:r>
+      <w:r>
+        <w:t>)</w:t>
+      </w:r>
+    </w:p>
+    <w:p>
+      <w:r>
+        <w:t>-Accueil et entête :</w:t>
+      </w:r>
+    </w:p>
+    <w:p>
+      <w:r>
+        <w:rPr>
+          <w:noProof/>
+        </w:rPr>
         <w:drawing>
-          <wp:inline distT="0" distB="0" distL="0" distR="0" wp14:anchorId="55094DF0" wp14:editId="638EF7DE">
-            <wp:extent cx="5118249" cy="3171825"/>
-            <wp:effectExtent l="0" t="0" r="6350" b="0"/>
-            <wp:docPr id="1329497551" name="Image 1" descr="Une image contenant texte, capture d’écran, logiciel, Page web&#10;&#10;Le contenu généré par l’IA peut être incorrect."/>
+          <wp:inline distT="0" distB="0" distL="0" distR="0" wp14:anchorId="49D946C3" wp14:editId="58DE9E7F">
+            <wp:extent cx="5760720" cy="3445510"/>
+            <wp:effectExtent l="0" t="0" r="0" b="2540"/>
+            <wp:docPr id="1402402987" name="Image 1" descr="Une image contenant texte, capture d’écran, logiciel, Page web&#10;&#10;Le contenu généré par l’IA peut être incorrect."/>
             <wp:cNvGraphicFramePr>
               <a:graphicFrameLocks xmlns:a="http://schemas.openxmlformats.org/drawingml/2006/main" noChangeAspect="1"/>
             </wp:cNvGraphicFramePr>
@@ -62,11 +131,11 @@
               <a:graphicData uri="http://schemas.openxmlformats.org/drawingml/2006/picture">
                 <pic:pic xmlns:pic="http://schemas.openxmlformats.org/drawingml/2006/picture">
                   <pic:nvPicPr>
-                    <pic:cNvPr id="1329497551" name="Image 1" descr="Une image contenant texte, capture d’écran, logiciel, Page web&#10;&#10;Le contenu généré par l’IA peut être incorrect."/>
+                    <pic:cNvPr id="1402402987" name="Image 1" descr="Une image contenant texte, capture d’écran, logiciel, Page web&#10;&#10;Le contenu généré par l’IA peut être incorrect."/>
                     <pic:cNvPicPr/>
                   </pic:nvPicPr>
                   <pic:blipFill>
-                    <a:blip r:embed="rId4"/>
+                    <a:blip r:embed="rId5"/>
                     <a:stretch>
                       <a:fillRect/>
                     </a:stretch>
@@ -74,7 +143,7 @@
                   <pic:spPr>
                     <a:xfrm>
                       <a:off x="0" y="0"/>
-                      <a:ext cx="5123539" cy="3175103"/>
+                      <a:ext cx="5760720" cy="3445510"/>
                     </a:xfrm>
                     <a:prstGeom prst="rect">
                       <a:avLst/>
@@ -88,39 +157,17 @@
       </w:r>
     </w:p>
     <w:p>
-      <w:pPr>
-        <w:pStyle w:val="Titre2"/>
-      </w:pPr>
-      <w:r>
-        <w:t>Compt</w:t>
-      </w:r>
-      <w:r>
-        <w:t>eur</w:t>
-      </w:r>
-      <w:r>
-        <w:t xml:space="preserve"> du nombre d’ouverture</w:t>
-      </w:r>
-      <w:r>
-        <w:t>s</w:t>
-      </w:r>
-      <w:r>
-        <w:t xml:space="preserve"> de la formation sur </w:t>
-      </w:r>
-      <w:proofErr w:type="spellStart"/>
-      <w:r>
-        <w:t>StormCloud</w:t>
-      </w:r>
-      <w:proofErr w:type="spellEnd"/>
-    </w:p>
-    <w:p>
-      <w:r>
-        <w:t>Ici 4 te</w:t>
-      </w:r>
-      <w:r>
-        <w:t>n</w:t>
-      </w:r>
-      <w:r>
-        <w:t>tatives</w:t>
+      <w:r>
+        <w:t>-</w:t>
+      </w:r>
+      <w:r>
+        <w:t xml:space="preserve">Le module </w:t>
+      </w:r>
+      <w:r>
+        <w:t>genially intégré</w:t>
+      </w:r>
+      <w:r>
+        <w:t>:</w:t>
       </w:r>
     </w:p>
     <w:p>
@@ -129,72 +176,11 @@
           <w:noProof/>
         </w:rPr>
         <w:lastRenderedPageBreak/>
-        <mc:AlternateContent>
-          <mc:Choice Requires="wpi">
-            <w:drawing>
-              <wp:anchor distT="0" distB="0" distL="114300" distR="114300" simplePos="0" relativeHeight="251659264" behindDoc="0" locked="0" layoutInCell="1" allowOverlap="1" wp14:anchorId="1AE37C6D" wp14:editId="4D98A313">
-                <wp:simplePos x="0" y="0"/>
-                <wp:positionH relativeFrom="column">
-                  <wp:posOffset>1675667</wp:posOffset>
-                </wp:positionH>
-                <wp:positionV relativeFrom="paragraph">
-                  <wp:posOffset>1628433</wp:posOffset>
-                </wp:positionV>
-                <wp:extent cx="814320" cy="296280"/>
-                <wp:effectExtent l="38100" t="38100" r="5080" b="46990"/>
-                <wp:wrapNone/>
-                <wp:docPr id="441440644" name="Encre 1"/>
-                <wp:cNvGraphicFramePr/>
-                <a:graphic xmlns:a="http://schemas.openxmlformats.org/drawingml/2006/main">
-                  <a:graphicData uri="http://schemas.microsoft.com/office/word/2010/wordprocessingInk">
-                    <w14:contentPart bwMode="auto" r:id="rId5">
-                      <w14:nvContentPartPr>
-                        <w14:cNvContentPartPr/>
-                      </w14:nvContentPartPr>
-                      <w14:xfrm>
-                        <a:off x="0" y="0"/>
-                        <a:ext cx="814320" cy="296280"/>
-                      </w14:xfrm>
-                    </w14:contentPart>
-                  </a:graphicData>
-                </a:graphic>
-              </wp:anchor>
-            </w:drawing>
-          </mc:Choice>
-          <mc:Fallback>
-            <w:pict>
-              <v:shapetype w14:anchorId="233E7991" id="_x0000_t75" coordsize="21600,21600" o:spt="75" o:preferrelative="t" path="m@4@5l@4@11@9@11@9@5xe" filled="f" stroked="f">
-                <v:stroke joinstyle="miter"/>
-                <v:formulas>
-                  <v:f eqn="if lineDrawn pixelLineWidth 0"/>
-                  <v:f eqn="sum @0 1 0"/>
-                  <v:f eqn="sum 0 0 @1"/>
-                  <v:f eqn="prod @2 1 2"/>
-                  <v:f eqn="prod @3 21600 pixelWidth"/>
-                  <v:f eqn="prod @3 21600 pixelHeight"/>
-                  <v:f eqn="sum @0 0 1"/>
-                  <v:f eqn="prod @6 1 2"/>
-                  <v:f eqn="prod @7 21600 pixelWidth"/>
-                  <v:f eqn="sum @8 21600 0"/>
-                  <v:f eqn="prod @7 21600 pixelHeight"/>
-                  <v:f eqn="sum @10 21600 0"/>
-                </v:formulas>
-                <v:path o:extrusionok="f" gradientshapeok="t" o:connecttype="rect"/>
-                <o:lock v:ext="edit" aspectratio="t"/>
-              </v:shapetype>
-              <v:shape id="Encre 1" o:spid="_x0000_s1026" type="#_x0000_t75" style="position:absolute;margin-left:131.45pt;margin-top:127.7pt;width:65.1pt;height:24.35pt;z-index:251659264;visibility:visible;mso-wrap-style:square;mso-wrap-distance-left:9pt;mso-wrap-distance-top:0;mso-wrap-distance-right:9pt;mso-wrap-distance-bottom:0;mso-position-horizontal:absolute;mso-position-horizontal-relative:text;mso-position-vertical:absolute;mso-position-vertical-relative:text" o:gfxdata="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">
-                <v:imagedata r:id="rId6" o:title=""/>
-              </v:shape>
-            </w:pict>
-          </mc:Fallback>
-        </mc:AlternateContent>
-      </w:r>
-      <w:r>
         <w:drawing>
-          <wp:inline distT="0" distB="0" distL="0" distR="0" wp14:anchorId="6E55FD3B" wp14:editId="7D754018">
-            <wp:extent cx="4162425" cy="3145677"/>
-            <wp:effectExtent l="0" t="0" r="0" b="0"/>
-            <wp:docPr id="1312948621" name="Image 1" descr="Une image contenant texte, capture d’écran, nombre, Police&#10;&#10;Le contenu généré par l’IA peut être incorrect."/>
+          <wp:inline distT="0" distB="0" distL="0" distR="0" wp14:anchorId="2319C69D" wp14:editId="682E2779">
+            <wp:extent cx="3545188" cy="2240752"/>
+            <wp:effectExtent l="0" t="0" r="0" b="7620"/>
+            <wp:docPr id="1842393030" name="Image 1" descr="Une image contenant texte, capture d’écran, Police&#10;&#10;Le contenu généré par l’IA peut être incorrect."/>
             <wp:cNvGraphicFramePr>
               <a:graphicFrameLocks xmlns:a="http://schemas.openxmlformats.org/drawingml/2006/main" noChangeAspect="1"/>
             </wp:cNvGraphicFramePr>
@@ -202,7 +188,77 @@
               <a:graphicData uri="http://schemas.openxmlformats.org/drawingml/2006/picture">
                 <pic:pic xmlns:pic="http://schemas.openxmlformats.org/drawingml/2006/picture">
                   <pic:nvPicPr>
-                    <pic:cNvPr id="1312948621" name="Image 1" descr="Une image contenant texte, capture d’écran, nombre, Police&#10;&#10;Le contenu généré par l’IA peut être incorrect."/>
+                    <pic:cNvPr id="1842393030" name="Image 1" descr="Une image contenant texte, capture d’écran, Police&#10;&#10;Le contenu généré par l’IA peut être incorrect."/>
+                    <pic:cNvPicPr/>
+                  </pic:nvPicPr>
+                  <pic:blipFill>
+                    <a:blip r:embed="rId6"/>
+                    <a:stretch>
+                      <a:fillRect/>
+                    </a:stretch>
+                  </pic:blipFill>
+                  <pic:spPr>
+                    <a:xfrm>
+                      <a:off x="0" y="0"/>
+                      <a:ext cx="3550780" cy="2244287"/>
+                    </a:xfrm>
+                    <a:prstGeom prst="rect">
+                      <a:avLst/>
+                    </a:prstGeom>
+                  </pic:spPr>
+                </pic:pic>
+              </a:graphicData>
+            </a:graphic>
+          </wp:inline>
+        </w:drawing>
+      </w:r>
+    </w:p>
+    <w:p>
+      <w:r>
+        <w:t>-</w:t>
+      </w:r>
+      <w:r>
+        <w:t xml:space="preserve">La formation </w:t>
+      </w:r>
+      <w:r>
+        <w:t>« </w:t>
+      </w:r>
+      <w:r>
+        <w:t>avoir la bosse des maths</w:t>
+      </w:r>
+      <w:r>
+        <w:t> »</w:t>
+      </w:r>
+      <w:r>
+        <w:t xml:space="preserve"> en lien cliquable</w:t>
+      </w:r>
+      <w:r>
+        <w:t> :</w:t>
+      </w:r>
+    </w:p>
+    <w:p>
+      <w:r>
+        <w:t>Le lien est cliquable pour mesurer l’intérêt des apprenants à revisiter les informations vues en présentiel, cela permet de mieux mesurer l’utilité du présentiel.</w:t>
+      </w:r>
+    </w:p>
+    <w:p>
+      <w:r>
+        <w:rPr>
+          <w:noProof/>
+        </w:rPr>
+        <w:drawing>
+          <wp:inline distT="0" distB="0" distL="0" distR="0" wp14:anchorId="6B5F0D3A" wp14:editId="7C32FA9C">
+            <wp:extent cx="5760720" cy="2948305"/>
+            <wp:effectExtent l="0" t="0" r="0" b="4445"/>
+            <wp:docPr id="1757984111" name="Image 1" descr="Une image contenant texte, capture d’écran, Police&#10;&#10;Le contenu généré par l’IA peut être incorrect."/>
+            <wp:cNvGraphicFramePr>
+              <a:graphicFrameLocks xmlns:a="http://schemas.openxmlformats.org/drawingml/2006/main" noChangeAspect="1"/>
+            </wp:cNvGraphicFramePr>
+            <a:graphic xmlns:a="http://schemas.openxmlformats.org/drawingml/2006/main">
+              <a:graphicData uri="http://schemas.openxmlformats.org/drawingml/2006/picture">
+                <pic:pic xmlns:pic="http://schemas.openxmlformats.org/drawingml/2006/picture">
+                  <pic:nvPicPr>
+                    <pic:cNvPr id="1757984111" name="Image 1" descr="Une image contenant texte, capture d’écran, Police&#10;&#10;Le contenu généré par l’IA peut être incorrect."/>
                     <pic:cNvPicPr/>
                   </pic:nvPicPr>
                   <pic:blipFill>
@@ -214,7 +270,7 @@
                   <pic:spPr>
                     <a:xfrm>
                       <a:off x="0" y="0"/>
-                      <a:ext cx="4165904" cy="3148306"/>
+                      <a:ext cx="5760720" cy="2948305"/>
                     </a:xfrm>
                     <a:prstGeom prst="rect">
                       <a:avLst/>
@@ -226,8 +282,385 @@
           </wp:inline>
         </w:drawing>
       </w:r>
+    </w:p>
+    <w:p>
+      <w:r>
+        <w:t>-</w:t>
+      </w:r>
+      <w:r>
+        <w:t>3</w:t>
+      </w:r>
+      <w:r>
+        <w:rPr>
+          <w:vertAlign w:val="superscript"/>
+        </w:rPr>
+        <w:t>ème</w:t>
+      </w:r>
+      <w:r>
+        <w:t xml:space="preserve"> partie en cours de création :</w:t>
+      </w:r>
+    </w:p>
+    <w:p>
+      <w:r>
+        <w:rPr>
+          <w:noProof/>
+        </w:rPr>
+        <w:drawing>
+          <wp:inline distT="0" distB="0" distL="0" distR="0" wp14:anchorId="1B7E536F" wp14:editId="14C9710D">
+            <wp:extent cx="4714909" cy="1971689"/>
+            <wp:effectExtent l="0" t="0" r="9525" b="9525"/>
+            <wp:docPr id="1124823290" name="Image 1" descr="Une image contenant cône, texte, conception&#10;&#10;Le contenu généré par l’IA peut être incorrect."/>
+            <wp:cNvGraphicFramePr>
+              <a:graphicFrameLocks xmlns:a="http://schemas.openxmlformats.org/drawingml/2006/main" noChangeAspect="1"/>
+            </wp:cNvGraphicFramePr>
+            <a:graphic xmlns:a="http://schemas.openxmlformats.org/drawingml/2006/main">
+              <a:graphicData uri="http://schemas.openxmlformats.org/drawingml/2006/picture">
+                <pic:pic xmlns:pic="http://schemas.openxmlformats.org/drawingml/2006/picture">
+                  <pic:nvPicPr>
+                    <pic:cNvPr id="1124823290" name="Image 1" descr="Une image contenant cône, texte, conception&#10;&#10;Le contenu généré par l’IA peut être incorrect."/>
+                    <pic:cNvPicPr/>
+                  </pic:nvPicPr>
+                  <pic:blipFill>
+                    <a:blip r:embed="rId8"/>
+                    <a:stretch>
+                      <a:fillRect/>
+                    </a:stretch>
+                  </pic:blipFill>
+                  <pic:spPr>
+                    <a:xfrm>
+                      <a:off x="0" y="0"/>
+                      <a:ext cx="4714909" cy="1971689"/>
+                    </a:xfrm>
+                    <a:prstGeom prst="rect">
+                      <a:avLst/>
+                    </a:prstGeom>
+                  </pic:spPr>
+                </pic:pic>
+              </a:graphicData>
+            </a:graphic>
+          </wp:inline>
+        </w:drawing>
+      </w:r>
+    </w:p>
+    <w:p>
+      <w:pPr>
+        <w:pStyle w:val="Titre2"/>
+      </w:pPr>
+      <w:r>
+        <w:lastRenderedPageBreak/>
+        <w:t>Sauvegarde des données</w:t>
+      </w:r>
+      <w:r>
+        <w:t> :</w:t>
+      </w:r>
+      <w:r>
+        <w:t xml:space="preserve"> compteur de clique et durée de la session</w:t>
+      </w:r>
+    </w:p>
+    <w:p>
+      <w:r>
+        <w:t xml:space="preserve">Ici </w:t>
+      </w:r>
+      <w:r>
+        <w:t>3</w:t>
+      </w:r>
       <w:r>
         <w:t xml:space="preserve"> </w:t>
+      </w:r>
+      <w:r>
+        <w:t>clique</w:t>
+      </w:r>
+      <w:r>
+        <w:t>s</w:t>
+      </w:r>
+      <w:r>
+        <w:t xml:space="preserve"> enregistrés dans </w:t>
+      </w:r>
+      <w:r>
+        <w:t>« </w:t>
+      </w:r>
+      <w:r>
+        <w:t>cmi.suspend_data</w:t>
+      </w:r>
+      <w:r>
+        <w:t> »</w:t>
+      </w:r>
+      <w:r>
+        <w:t xml:space="preserve"> pour l’ouverture de la formation </w:t>
+      </w:r>
+      <w:r>
+        <w:t>« </w:t>
+      </w:r>
+      <w:r>
+        <w:t>avoir la bosse des maths</w:t>
+      </w:r>
+      <w:r>
+        <w:t> »</w:t>
+      </w:r>
+      <w:r>
+        <w:t xml:space="preserve"> </w:t>
+      </w:r>
+    </w:p>
+    <w:p>
+      <w:r>
+        <w:rPr>
+          <w:noProof/>
+        </w:rPr>
+        <mc:AlternateContent>
+          <mc:Choice Requires="wps">
+            <w:drawing>
+              <wp:anchor distT="0" distB="0" distL="114300" distR="114300" simplePos="0" relativeHeight="251660288" behindDoc="0" locked="0" layoutInCell="1" allowOverlap="1" wp14:anchorId="6AF59548" wp14:editId="4FEF96D7">
+                <wp:simplePos x="0" y="0"/>
+                <wp:positionH relativeFrom="column">
+                  <wp:posOffset>330961</wp:posOffset>
+                </wp:positionH>
+                <wp:positionV relativeFrom="paragraph">
+                  <wp:posOffset>1859804</wp:posOffset>
+                </wp:positionV>
+                <wp:extent cx="1889471" cy="468034"/>
+                <wp:effectExtent l="0" t="0" r="15875" b="27305"/>
+                <wp:wrapNone/>
+                <wp:docPr id="799955688" name="Ellipse 2"/>
+                <wp:cNvGraphicFramePr/>
+                <a:graphic xmlns:a="http://schemas.openxmlformats.org/drawingml/2006/main">
+                  <a:graphicData uri="http://schemas.microsoft.com/office/word/2010/wordprocessingShape">
+                    <wps:wsp>
+                      <wps:cNvSpPr/>
+                      <wps:spPr>
+                        <a:xfrm>
+                          <a:off x="0" y="0"/>
+                          <a:ext cx="1889471" cy="468034"/>
+                        </a:xfrm>
+                        <a:prstGeom prst="ellipse">
+                          <a:avLst/>
+                        </a:prstGeom>
+                        <a:noFill/>
+                        <a:ln>
+                          <a:solidFill>
+                            <a:srgbClr val="EE0000"/>
+                          </a:solidFill>
+                        </a:ln>
+                      </wps:spPr>
+                      <wps:style>
+                        <a:lnRef idx="2">
+                          <a:schemeClr val="accent1">
+                            <a:shade val="15000"/>
+                          </a:schemeClr>
+                        </a:lnRef>
+                        <a:fillRef idx="1">
+                          <a:schemeClr val="accent1"/>
+                        </a:fillRef>
+                        <a:effectRef idx="0">
+                          <a:schemeClr val="accent1"/>
+                        </a:effectRef>
+                        <a:fontRef idx="minor">
+                          <a:schemeClr val="lt1"/>
+                        </a:fontRef>
+                      </wps:style>
+                      <wps:bodyPr rot="0" spcFirstLastPara="0" vertOverflow="overflow" horzOverflow="overflow" vert="horz" wrap="square" lIns="91440" tIns="45720" rIns="91440" bIns="45720" numCol="1" spcCol="0" rtlCol="0" fromWordArt="0" anchor="ctr" anchorCtr="0" forceAA="0" compatLnSpc="1">
+                        <a:prstTxWarp prst="textNoShape">
+                          <a:avLst/>
+                        </a:prstTxWarp>
+                        <a:noAutofit/>
+                      </wps:bodyPr>
+                    </wps:wsp>
+                  </a:graphicData>
+                </a:graphic>
+                <wp14:sizeRelH relativeFrom="margin">
+                  <wp14:pctWidth>0</wp14:pctWidth>
+                </wp14:sizeRelH>
+                <wp14:sizeRelV relativeFrom="margin">
+                  <wp14:pctHeight>0</wp14:pctHeight>
+                </wp14:sizeRelV>
+              </wp:anchor>
+            </w:drawing>
+          </mc:Choice>
+          <mc:Fallback>
+            <w:pict>
+              <v:oval w14:anchorId="4DA7808B" id="Ellipse 2" o:spid="_x0000_s1026" style="position:absolute;margin-left:26.05pt;margin-top:146.45pt;width:148.8pt;height:36.85pt;z-index:251660288;visibility:visible;mso-wrap-style:square;mso-width-percent:0;mso-height-percent:0;mso-wrap-distance-left:9pt;mso-wrap-distance-top:0;mso-wrap-distance-right:9pt;mso-wrap-distance-bottom:0;mso-position-horizontal:absolute;mso-position-horizontal-relative:text;mso-position-vertical:absolute;mso-position-vertical-relative:text;mso-width-percent:0;mso-height-percent:0;mso-width-relative:margin;mso-height-relative:margin;v-text-anchor:middle" o:gfxdata="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" filled="f" strokecolor="#e00" strokeweight="1.5pt">
+                <v:stroke joinstyle="miter"/>
+              </v:oval>
+            </w:pict>
+          </mc:Fallback>
+        </mc:AlternateContent>
+      </w:r>
+      <w:r>
+        <w:rPr>
+          <w:noProof/>
+        </w:rPr>
+        <w:drawing>
+          <wp:inline distT="0" distB="0" distL="0" distR="0" wp14:anchorId="16978310" wp14:editId="039AB130">
+            <wp:extent cx="5391189" cy="2257442"/>
+            <wp:effectExtent l="0" t="0" r="0" b="9525"/>
+            <wp:docPr id="911514051" name="Image 1" descr="Une image contenant texte, capture d’écran, Police&#10;&#10;Le contenu généré par l’IA peut être incorrect."/>
+            <wp:cNvGraphicFramePr>
+              <a:graphicFrameLocks xmlns:a="http://schemas.openxmlformats.org/drawingml/2006/main" noChangeAspect="1"/>
+            </wp:cNvGraphicFramePr>
+            <a:graphic xmlns:a="http://schemas.openxmlformats.org/drawingml/2006/main">
+              <a:graphicData uri="http://schemas.openxmlformats.org/drawingml/2006/picture">
+                <pic:pic xmlns:pic="http://schemas.openxmlformats.org/drawingml/2006/picture">
+                  <pic:nvPicPr>
+                    <pic:cNvPr id="911514051" name="Image 1" descr="Une image contenant texte, capture d’écran, Police&#10;&#10;Le contenu généré par l’IA peut être incorrect."/>
+                    <pic:cNvPicPr/>
+                  </pic:nvPicPr>
+                  <pic:blipFill>
+                    <a:blip r:embed="rId9"/>
+                    <a:stretch>
+                      <a:fillRect/>
+                    </a:stretch>
+                  </pic:blipFill>
+                  <pic:spPr>
+                    <a:xfrm>
+                      <a:off x="0" y="0"/>
+                      <a:ext cx="5391189" cy="2257442"/>
+                    </a:xfrm>
+                    <a:prstGeom prst="rect">
+                      <a:avLst/>
+                    </a:prstGeom>
+                  </pic:spPr>
+                </pic:pic>
+              </a:graphicData>
+            </a:graphic>
+          </wp:inline>
+        </w:drawing>
+      </w:r>
+    </w:p>
+    <w:p>
+      <w:r>
+        <w:t>Donnée durée enregistrée</w:t>
+      </w:r>
+      <w:r>
+        <w:t xml:space="preserve"> dans « </w:t>
+      </w:r>
+      <w:r>
+        <w:t>cmi.total_time</w:t>
+      </w:r>
+      <w:r>
+        <w:t>»</w:t>
+      </w:r>
+    </w:p>
+    <w:p>
+      <w:r>
+        <w:rPr>
+          <w:noProof/>
+        </w:rPr>
+        <mc:AlternateContent>
+          <mc:Choice Requires="wps">
+            <w:drawing>
+              <wp:anchor distT="0" distB="0" distL="114300" distR="114300" simplePos="0" relativeHeight="251662336" behindDoc="0" locked="0" layoutInCell="1" allowOverlap="1" wp14:anchorId="475B27C0" wp14:editId="4ED82144">
+                <wp:simplePos x="0" y="0"/>
+                <wp:positionH relativeFrom="column">
+                  <wp:posOffset>522238</wp:posOffset>
+                </wp:positionH>
+                <wp:positionV relativeFrom="paragraph">
+                  <wp:posOffset>1210548</wp:posOffset>
+                </wp:positionV>
+                <wp:extent cx="1889471" cy="468034"/>
+                <wp:effectExtent l="0" t="0" r="15875" b="27305"/>
+                <wp:wrapNone/>
+                <wp:docPr id="1021565188" name="Ellipse 2"/>
+                <wp:cNvGraphicFramePr/>
+                <a:graphic xmlns:a="http://schemas.openxmlformats.org/drawingml/2006/main">
+                  <a:graphicData uri="http://schemas.microsoft.com/office/word/2010/wordprocessingShape">
+                    <wps:wsp>
+                      <wps:cNvSpPr/>
+                      <wps:spPr>
+                        <a:xfrm>
+                          <a:off x="0" y="0"/>
+                          <a:ext cx="1889471" cy="468034"/>
+                        </a:xfrm>
+                        <a:prstGeom prst="ellipse">
+                          <a:avLst/>
+                        </a:prstGeom>
+                        <a:noFill/>
+                        <a:ln>
+                          <a:solidFill>
+                            <a:srgbClr val="EE0000"/>
+                          </a:solidFill>
+                        </a:ln>
+                      </wps:spPr>
+                      <wps:style>
+                        <a:lnRef idx="2">
+                          <a:schemeClr val="accent1">
+                            <a:shade val="15000"/>
+                          </a:schemeClr>
+                        </a:lnRef>
+                        <a:fillRef idx="1">
+                          <a:schemeClr val="accent1"/>
+                        </a:fillRef>
+                        <a:effectRef idx="0">
+                          <a:schemeClr val="accent1"/>
+                        </a:effectRef>
+                        <a:fontRef idx="minor">
+                          <a:schemeClr val="lt1"/>
+                        </a:fontRef>
+                      </wps:style>
+                      <wps:bodyPr rot="0" spcFirstLastPara="0" vertOverflow="overflow" horzOverflow="overflow" vert="horz" wrap="square" lIns="91440" tIns="45720" rIns="91440" bIns="45720" numCol="1" spcCol="0" rtlCol="0" fromWordArt="0" anchor="ctr" anchorCtr="0" forceAA="0" compatLnSpc="1">
+                        <a:prstTxWarp prst="textNoShape">
+                          <a:avLst/>
+                        </a:prstTxWarp>
+                        <a:noAutofit/>
+                      </wps:bodyPr>
+                    </wps:wsp>
+                  </a:graphicData>
+                </a:graphic>
+                <wp14:sizeRelH relativeFrom="margin">
+                  <wp14:pctWidth>0</wp14:pctWidth>
+                </wp14:sizeRelH>
+                <wp14:sizeRelV relativeFrom="margin">
+                  <wp14:pctHeight>0</wp14:pctHeight>
+                </wp14:sizeRelV>
+              </wp:anchor>
+            </w:drawing>
+          </mc:Choice>
+          <mc:Fallback>
+            <w:pict>
+              <v:oval w14:anchorId="1CC5307E" id="Ellipse 2" o:spid="_x0000_s1026" style="position:absolute;margin-left:41.1pt;margin-top:95.3pt;width:148.8pt;height:36.85pt;z-index:251662336;visibility:visible;mso-wrap-style:square;mso-width-percent:0;mso-height-percent:0;mso-wrap-distance-left:9pt;mso-wrap-distance-top:0;mso-wrap-distance-right:9pt;mso-wrap-distance-bottom:0;mso-position-horizontal:absolute;mso-position-horizontal-relative:text;mso-position-vertical:absolute;mso-position-vertical-relative:text;mso-width-percent:0;mso-height-percent:0;mso-width-relative:margin;mso-height-relative:margin;v-text-anchor:middle" o:gfxdata="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" filled="f" strokecolor="#e00" strokeweight="1.5pt">
+                <v:stroke joinstyle="miter"/>
+              </v:oval>
+            </w:pict>
+          </mc:Fallback>
+        </mc:AlternateContent>
+      </w:r>
+      <w:r>
+        <w:rPr>
+          <w:noProof/>
+        </w:rPr>
+        <w:drawing>
+          <wp:inline distT="0" distB="0" distL="0" distR="0" wp14:anchorId="479EB1D9" wp14:editId="2E199C3D">
+            <wp:extent cx="5391189" cy="2257442"/>
+            <wp:effectExtent l="0" t="0" r="0" b="9525"/>
+            <wp:docPr id="1602862592" name="Image 1" descr="Une image contenant texte, capture d’écran, Police&#10;&#10;Le contenu généré par l’IA peut être incorrect."/>
+            <wp:cNvGraphicFramePr>
+              <a:graphicFrameLocks xmlns:a="http://schemas.openxmlformats.org/drawingml/2006/main" noChangeAspect="1"/>
+            </wp:cNvGraphicFramePr>
+            <a:graphic xmlns:a="http://schemas.openxmlformats.org/drawingml/2006/main">
+              <a:graphicData uri="http://schemas.openxmlformats.org/drawingml/2006/picture">
+                <pic:pic xmlns:pic="http://schemas.openxmlformats.org/drawingml/2006/picture">
+                  <pic:nvPicPr>
+                    <pic:cNvPr id="911514051" name="Image 1" descr="Une image contenant texte, capture d’écran, Police&#10;&#10;Le contenu généré par l’IA peut être incorrect."/>
+                    <pic:cNvPicPr/>
+                  </pic:nvPicPr>
+                  <pic:blipFill>
+                    <a:blip r:embed="rId9"/>
+                    <a:stretch>
+                      <a:fillRect/>
+                    </a:stretch>
+                  </pic:blipFill>
+                  <pic:spPr>
+                    <a:xfrm>
+                      <a:off x="0" y="0"/>
+                      <a:ext cx="5391189" cy="2257442"/>
+                    </a:xfrm>
+                    <a:prstGeom prst="rect">
+                      <a:avLst/>
+                    </a:prstGeom>
+                  </pic:spPr>
+                </pic:pic>
+              </a:graphicData>
+            </a:graphic>
+          </wp:inline>
+        </w:drawing>
       </w:r>
     </w:p>
     <w:sectPr>
@@ -238,6 +671,127 @@
     </w:sectPr>
   </w:body>
 </w:document>
+</file>
+
+<file path=word/numbering.xml><?xml version="1.0" encoding="utf-8"?>
+<w:numbering xmlns:wpc="http://schemas.microsoft.com/office/word/2010/wordprocessingCanvas" xmlns:cx="http://schemas.microsoft.com/office/drawing/2014/chartex" xmlns:cx1="http://schemas.microsoft.com/office/drawing/2015/9/8/chartex" xmlns:cx2="http://schemas.microsoft.com/office/drawing/2015/10/21/chartex" xmlns:cx3="http://schemas.microsoft.com/office/drawing/2016/5/9/chartex" xmlns:cx4="http://schemas.microsoft.com/office/drawing/2016/5/10/chartex" xmlns:cx5="http://schemas.microsoft.com/office/drawing/2016/5/11/chartex" xmlns:cx6="http://schemas.microsoft.com/office/drawing/2016/5/12/chartex" xmlns:cx7="http://schemas.microsoft.com/office/drawing/2016/5/13/chartex" xmlns:cx8="http://schemas.microsoft.com/office/drawing/2016/5/14/chartex" xmlns:mc="http://schemas.openxmlformats.org/markup-compatibility/2006" xmlns:aink="http://schemas.microsoft.com/office/drawing/2016/ink" xmlns:am3d="http://schemas.microsoft.com/office/drawing/2017/model3d" xmlns:o="urn:schemas-microsoft-com:office:office" xmlns:oel="http://schemas.microsoft.com/office/2019/extlst" xmlns:r="http://schemas.openxmlformats.org/officeDocument/2006/relationships" xmlns:m="http://schemas.openxmlformats.org/officeDocument/2006/math" xmlns:v="urn:schemas-microsoft-com:vml" xmlns:wp14="http://schemas.microsoft.com/office/word/2010/wordprocessingDrawing" xmlns:wp="http://schemas.openxmlformats.org/drawingml/2006/wordprocessingDrawing" xmlns:w10="urn:schemas-microsoft-com:office:word" xmlns:w="http://schemas.openxmlformats.org/wordprocessingml/2006/main" xmlns:w14="http://schemas.microsoft.com/office/word/2010/wordml" xmlns:w15="http://schemas.microsoft.com/office/word/2012/wordml" xmlns:w16cex="http://schemas.microsoft.com/office/word/2018/wordml/cex" xmlns:w16cid="http://schemas.microsoft.com/office/word/2016/wordml/cid" xmlns:w16="http://schemas.microsoft.com/office/word/2018/wordml" xmlns:w16du="http://schemas.microsoft.com/office/word/2023/wordml/word16du" xmlns:w16sdtdh="http://schemas.microsoft.com/office/word/2020/wordml/sdtdatahash" xmlns:w16sdtfl="http://schemas.microsoft.com/office/word/2024/wordml/sdtformatlock" xmlns:w16se="http://schemas.microsoft.com/office/word/2015/wordml/symex" xmlns:wpg="http://schemas.microsoft.com/office/word/2010/wordprocessingGroup" xmlns:wpi="http://schemas.microsoft.com/office/word/2010/wordprocessingInk" xmlns:wne="http://schemas.microsoft.com/office/word/2006/wordml" xmlns:wps="http://schemas.microsoft.com/office/word/2010/wordprocessingShape" mc:Ignorable="w14 w15 w16se w16cid w16 w16cex w16sdtdh w16sdtfl w16du wp14">
+  <w:abstractNum w:abstractNumId="0" w15:restartNumberingAfterBreak="0">
+    <w:nsid w:val="00946890"/>
+    <w:multiLevelType w:val="hybridMultilevel"/>
+    <w:tmpl w:val="66123ADA"/>
+    <w:lvl w:ilvl="0" w:tplc="040C0001">
+      <w:start w:val="1"/>
+      <w:numFmt w:val="bullet"/>
+      <w:lvlText w:val=""/>
+      <w:lvlJc w:val="left"/>
+      <w:pPr>
+        <w:ind w:left="768" w:hanging="360"/>
+      </w:pPr>
+      <w:rPr>
+        <w:rFonts w:ascii="Symbol" w:hAnsi="Symbol" w:hint="default"/>
+      </w:rPr>
+    </w:lvl>
+    <w:lvl w:ilvl="1" w:tplc="040C0003" w:tentative="1">
+      <w:start w:val="1"/>
+      <w:numFmt w:val="bullet"/>
+      <w:lvlText w:val="o"/>
+      <w:lvlJc w:val="left"/>
+      <w:pPr>
+        <w:ind w:left="1488" w:hanging="360"/>
+      </w:pPr>
+      <w:rPr>
+        <w:rFonts w:ascii="Courier New" w:hAnsi="Courier New" w:cs="Courier New" w:hint="default"/>
+      </w:rPr>
+    </w:lvl>
+    <w:lvl w:ilvl="2" w:tplc="040C0005" w:tentative="1">
+      <w:start w:val="1"/>
+      <w:numFmt w:val="bullet"/>
+      <w:lvlText w:val=""/>
+      <w:lvlJc w:val="left"/>
+      <w:pPr>
+        <w:ind w:left="2208" w:hanging="360"/>
+      </w:pPr>
+      <w:rPr>
+        <w:rFonts w:ascii="Wingdings" w:hAnsi="Wingdings" w:hint="default"/>
+      </w:rPr>
+    </w:lvl>
+    <w:lvl w:ilvl="3" w:tplc="040C0001" w:tentative="1">
+      <w:start w:val="1"/>
+      <w:numFmt w:val="bullet"/>
+      <w:lvlText w:val=""/>
+      <w:lvlJc w:val="left"/>
+      <w:pPr>
+        <w:ind w:left="2928" w:hanging="360"/>
+      </w:pPr>
+      <w:rPr>
+        <w:rFonts w:ascii="Symbol" w:hAnsi="Symbol" w:hint="default"/>
+      </w:rPr>
+    </w:lvl>
+    <w:lvl w:ilvl="4" w:tplc="040C0003" w:tentative="1">
+      <w:start w:val="1"/>
+      <w:numFmt w:val="bullet"/>
+      <w:lvlText w:val="o"/>
+      <w:lvlJc w:val="left"/>
+      <w:pPr>
+        <w:ind w:left="3648" w:hanging="360"/>
+      </w:pPr>
+      <w:rPr>
+        <w:rFonts w:ascii="Courier New" w:hAnsi="Courier New" w:cs="Courier New" w:hint="default"/>
+      </w:rPr>
+    </w:lvl>
+    <w:lvl w:ilvl="5" w:tplc="040C0005" w:tentative="1">
+      <w:start w:val="1"/>
+      <w:numFmt w:val="bullet"/>
+      <w:lvlText w:val=""/>
+      <w:lvlJc w:val="left"/>
+      <w:pPr>
+        <w:ind w:left="4368" w:hanging="360"/>
+      </w:pPr>
+      <w:rPr>
+        <w:rFonts w:ascii="Wingdings" w:hAnsi="Wingdings" w:hint="default"/>
+      </w:rPr>
+    </w:lvl>
+    <w:lvl w:ilvl="6" w:tplc="040C0001" w:tentative="1">
+      <w:start w:val="1"/>
+      <w:numFmt w:val="bullet"/>
+      <w:lvlText w:val=""/>
+      <w:lvlJc w:val="left"/>
+      <w:pPr>
+        <w:ind w:left="5088" w:hanging="360"/>
+      </w:pPr>
+      <w:rPr>
+        <w:rFonts w:ascii="Symbol" w:hAnsi="Symbol" w:hint="default"/>
+      </w:rPr>
+    </w:lvl>
+    <w:lvl w:ilvl="7" w:tplc="040C0003" w:tentative="1">
+      <w:start w:val="1"/>
+      <w:numFmt w:val="bullet"/>
+      <w:lvlText w:val="o"/>
+      <w:lvlJc w:val="left"/>
+      <w:pPr>
+        <w:ind w:left="5808" w:hanging="360"/>
+      </w:pPr>
+      <w:rPr>
+        <w:rFonts w:ascii="Courier New" w:hAnsi="Courier New" w:cs="Courier New" w:hint="default"/>
+      </w:rPr>
+    </w:lvl>
+    <w:lvl w:ilvl="8" w:tplc="040C0005" w:tentative="1">
+      <w:start w:val="1"/>
+      <w:numFmt w:val="bullet"/>
+      <w:lvlText w:val=""/>
+      <w:lvlJc w:val="left"/>
+      <w:pPr>
+        <w:ind w:left="6528" w:hanging="360"/>
+      </w:pPr>
+      <w:rPr>
+        <w:rFonts w:ascii="Wingdings" w:hAnsi="Wingdings" w:hint="default"/>
+      </w:rPr>
+    </w:lvl>
+  </w:abstractNum>
+  <w:num w:numId="1" w16cid:durableId="2030569445">
+    <w:abstractNumId w:val="0"/>
+  </w:num>
+</w:numbering>
 </file>
 
 <file path=word/styles.xml><?xml version="1.0" encoding="utf-8"?>
@@ -1158,34 +1712,6 @@
 </w:styles>
 </file>
 
-<file path=word/ink/ink1.xml><?xml version="1.0" encoding="utf-8"?>
-<inkml:ink xmlns:inkml="http://www.w3.org/2003/InkML">
-  <inkml:definitions>
-    <inkml:context xml:id="ctx0">
-      <inkml:inkSource xml:id="inkSrc0">
-        <inkml:traceFormat>
-          <inkml:channel name="X" type="integer" min="-2.14748E9" max="2.14748E9" units="cm"/>
-          <inkml:channel name="Y" type="integer" min="-2.14748E9" max="2.14748E9" units="cm"/>
-          <inkml:channel name="F" type="integer" max="32767" units="dev"/>
-        </inkml:traceFormat>
-        <inkml:channelProperties>
-          <inkml:channelProperty channel="X" name="resolution" value="1000" units="1/cm"/>
-          <inkml:channelProperty channel="Y" name="resolution" value="1000" units="1/cm"/>
-          <inkml:channelProperty channel="F" name="resolution" value="0" units="1/dev"/>
-        </inkml:channelProperties>
-      </inkml:inkSource>
-      <inkml:timestamp xml:id="ts0" timeString="2025-07-06T18:04:25.839"/>
-    </inkml:context>
-    <inkml:brush xml:id="br0">
-      <inkml:brushProperty name="width" value="0.035" units="cm"/>
-      <inkml:brushProperty name="height" value="0.035" units="cm"/>
-      <inkml:brushProperty name="color" value="#E71224"/>
-    </inkml:brush>
-  </inkml:definitions>
-  <inkml:trace contextRef="#ctx0" brushRef="#br0">2186 412 24575,'-7'-1'0,"0"0"0,0 0 0,-9-3 0,-1 0 0,-64-12 0,72 15 0,0 0 0,0-1 0,0 0 0,0 0 0,0-1 0,0 0 0,0-1 0,1 0 0,0 0 0,-9-6 0,11 6 0,0 0 0,-1 1 0,1 0 0,0 1 0,-1-1 0,0 1 0,-9-2 0,7 2 0,1 0 0,-1-1 0,-14-6 0,18 6-18,-2 0-205,-1-1 1,1 1-1,-1 1 1,-13-3 0,-131-36-4301,-123-28 1934,-219-60-724,479 125 3550,-35-12-502,20 2 3977,20 7-768,10 6-2654,-1 1 0,0-1-1,0 0 1,0 1 0,1-1 0,-1 1 0,0-1 0,0 1-1,0-1 1,0 1 0,0 0 0,0-1 0,0 1 0,0 0 0,0 0-1,-2 0 1,-9-1-290,0 1 0,-1 1 0,1 0 0,0 0 0,-1 2 0,1-1 0,0 1 0,-14 6 0,-8 3 0,-52 11 0,51-14 0,-50 17 0,55-13 0,16-6 0,-30 9 0,37-14 0,-20 5 0,-1 1 0,-44 20 0,68-25 0,-1-1 0,1 1 0,0 0 0,0 0 0,0 0 0,0 1 0,1-1 0,0 1 0,-1 0 0,1 0 0,0 0 0,-2 6 0,1-5 0,1 0 0,-1 0 0,-1 0 0,1-1 0,-9 7 0,9-7 0,-1 0 0,1 0 0,0 0 0,0 1 0,1-1 0,-1 1 0,-3 7 0,2 0 0,1 0 0,0 1 0,1-1 0,1 1 0,-2 15 0,0-1 0,2-11 0,0 0 0,0 1 0,2-1 0,0 0 0,1 1 0,0-1 0,1 0 0,1 1 0,9 27 0,-2-17 0,-9-21 0,1 0 0,0 0 0,1 1 0,0-1 0,0 0 0,0-1 0,0 1 0,1-1 0,0 1 0,0-1 0,8 7 0,15 14 0,-22-20 0,0-1 0,1 1 0,0-1 0,0-1 0,0 1 0,0-1 0,0 0 0,1 0 0,7 2 0,13 3 0,1-1 0,0-1 0,0-2 0,0-1 0,58 1 0,172-5 0,-243-1 0,28-5 0,5 0 0,11-1 0,-36 4 0,28-1 0,-20 5 0,-19 0 0,0-1 0,0 0 0,-1-1 0,1 0 0,0-1 0,21-6 0,-19 4 0,0 0 0,0 1 0,0 0 0,26-1 0,61 4 0,-41 2 0,61-12 0,-67 5 0,13-1 0,-28 1 0,-28 4 0,0 0 0,0 0 0,0-2 0,16-4 0,-8 1 0,38-8 0,-4 2 0,-30 5 0,23-11 0,-25 11 0,33-9 0,8-2 0,-28 7 0,-24 8 0,0 0 0,-1 0 0,1-1 0,-1-1 0,0 1 0,0-1 0,0-1 0,-1 0 0,11-9 0,-11 9 0,0-1 0,1 1 0,16-9 0,2-1 0,-20 11 0,0-1 0,0 0 0,-1 0 0,1 0 0,-1-1 0,-1 0 0,1 0 0,-1-1 0,0 0 0,-1 0 0,0 0 0,5-14 0,-8 17 0,-1 0 0,1 0 0,-1 0 0,0 0 0,-1 0 0,1 0 0,-1 0 0,0 0 0,0 0 0,-3-8 0,0 2 0,-1 0 0,0 0 0,-10-14 0,15 24-85,-1 0 0,0 0-1,1 1 1,-1-1 0,0 0-1,1 0 1,-1 1 0,0-1-1,0 1 1,0-1 0,0 0-1,1 1 1,-1 0 0,0-1-1,-1 0 1,-34-7-6741</inkml:trace>
-</inkml:ink>
-</file>
-
 <file path=word/theme/theme1.xml><?xml version="1.0" encoding="utf-8"?>
 <a:theme xmlns:a="http://schemas.openxmlformats.org/drawingml/2006/main" name="Thème Office">
   <a:themeElements>

</xml_diff>